<commit_message>
Fix papers after check
</commit_message>
<xml_diff>
--- a/Диплом_задание.docx
+++ b/Диплом_задание.docx
@@ -558,25 +558,61 @@
         <w:rPr>
           <w:u w:val="single"/>
         </w:rPr>
-        <w:tab/>
-      </w:r>
-      <w:r>
-        <w:rPr>
-          <w:u w:val="single"/>
-        </w:rPr>
-        <w:tab/>
-      </w:r>
-      <w:r>
-        <w:rPr>
-          <w:u w:val="single"/>
-        </w:rPr>
-        <w:tab/>
-      </w:r>
-      <w:r>
-        <w:rPr>
-          <w:u w:val="single"/>
-        </w:rPr>
-        <w:tab/>
+        <w:t xml:space="preserve"> </w:t>
+      </w:r>
+      <w:r>
+        <w:rPr>
+          <w:u w:val="single"/>
+        </w:rPr>
+        <w:t>маршрута каршеринга»</w:t>
+      </w:r>
+      <w:r>
+        <w:t xml:space="preserve"> </w:t>
+      </w:r>
+      <w:r>
+        <w:t xml:space="preserve">утверждена приказом </w:t>
+      </w:r>
+      <w:r>
+        <w:t>по университету</w:t>
+      </w:r>
+      <w:r>
+        <w:t xml:space="preserve"> от </w:t>
+      </w:r>
+      <w:r>
+        <w:t>11</w:t>
+      </w:r>
+      <w:r>
+        <w:t xml:space="preserve"> </w:t>
+      </w:r>
+      <w:r>
+        <w:t>марта</w:t>
+      </w:r>
+      <w:r>
+        <w:t xml:space="preserve"> </w:t>
+      </w:r>
+      <w:r>
+        <w:t>20</w:t>
+      </w:r>
+      <w:r>
+        <w:t>2</w:t>
+      </w:r>
+      <w:r>
+        <w:t>2</w:t>
+      </w:r>
+      <w:r>
+        <w:t xml:space="preserve"> г. № </w:t>
+      </w:r>
+      <w:r>
+        <w:t>56</w:t>
+      </w:r>
+      <w:r>
+        <w:t>-</w:t>
+      </w:r>
+      <w:r>
+        <w:t>С</w:t>
+      </w:r>
+      <w:r>
+        <w:t>.</w:t>
       </w:r>
     </w:p>
     <w:p>
@@ -584,55 +620,34 @@
         <w:ind w:firstLine="0"/>
       </w:pPr>
       <w:r>
-        <w:rPr>
-          <w:u w:val="single"/>
-        </w:rPr>
-        <w:t>маршрута каршеринга»</w:t>
+        <w:t xml:space="preserve">2. Срок сдачи </w:t>
+      </w:r>
+      <w:r>
+        <w:t xml:space="preserve">студентом </w:t>
+      </w:r>
+      <w:r>
+        <w:t>законченного проекта</w:t>
+      </w:r>
+      <w:r>
+        <w:t xml:space="preserve"> (работы)</w:t>
+      </w:r>
+      <w:r>
+        <w:t xml:space="preserve">: </w:t>
+      </w:r>
+      <w:r>
+        <w:t>31 мая</w:t>
+      </w:r>
+      <w:r>
+        <w:t xml:space="preserve"> 202</w:t>
+      </w:r>
+      <w:r>
+        <w:t>2</w:t>
+      </w:r>
+      <w:r>
+        <w:t xml:space="preserve"> г.</w:t>
       </w:r>
       <w:r>
         <w:t xml:space="preserve"> </w:t>
-      </w:r>
-      <w:r>
-        <w:t xml:space="preserve">утверждена приказом </w:t>
-      </w:r>
-      <w:r>
-        <w:t>по университету</w:t>
-      </w:r>
-      <w:r>
-        <w:t xml:space="preserve"> от </w:t>
-      </w:r>
-      <w:r>
-        <w:t>11</w:t>
-      </w:r>
-      <w:r>
-        <w:t xml:space="preserve"> </w:t>
-      </w:r>
-      <w:r>
-        <w:t>марта</w:t>
-      </w:r>
-      <w:r>
-        <w:t xml:space="preserve"> </w:t>
-      </w:r>
-      <w:r>
-        <w:t>20</w:t>
-      </w:r>
-      <w:r>
-        <w:t>2</w:t>
-      </w:r>
-      <w:r>
-        <w:t>2</w:t>
-      </w:r>
-      <w:r>
-        <w:t xml:space="preserve"> г. № </w:t>
-      </w:r>
-      <w:r>
-        <w:t>56</w:t>
-      </w:r>
-      <w:r>
-        <w:t>-</w:t>
-      </w:r>
-      <w:r>
-        <w:t>С</w:t>
       </w:r>
     </w:p>
     <w:p>
@@ -640,51 +655,156 @@
         <w:ind w:firstLine="0"/>
       </w:pPr>
       <w:r>
-        <w:t xml:space="preserve">2. Срок сдачи </w:t>
-      </w:r>
-      <w:r>
-        <w:t xml:space="preserve">студентом </w:t>
-      </w:r>
-      <w:r>
-        <w:t>законченного проекта</w:t>
-      </w:r>
-      <w:r>
-        <w:t xml:space="preserve"> (работы)</w:t>
-      </w:r>
-      <w:r>
-        <w:t xml:space="preserve">: </w:t>
-      </w:r>
-      <w:r>
-        <w:t>31 мая</w:t>
-      </w:r>
-      <w:r>
-        <w:t xml:space="preserve"> 202</w:t>
-      </w:r>
-      <w:r>
-        <w:t>2</w:t>
-      </w:r>
-      <w:r>
-        <w:t xml:space="preserve"> г.</w:t>
-      </w:r>
-      <w:r>
-        <w:t xml:space="preserve"> </w:t>
+        <w:t>3</w:t>
+      </w:r>
+      <w:r>
+        <w:t>. Исходные данные к проекту</w:t>
+      </w:r>
+      <w:r>
+        <w:t xml:space="preserve"> (работе)</w:t>
+      </w:r>
+      <w:r>
+        <w:t>:</w:t>
       </w:r>
     </w:p>
     <w:p>
       <w:pPr>
-        <w:ind w:firstLine="0"/>
-      </w:pPr>
-      <w:r>
-        <w:t>3</w:t>
-      </w:r>
-      <w:r>
-        <w:t>. Исходные данные к проекту</w:t>
-      </w:r>
-      <w:r>
-        <w:t xml:space="preserve"> (работе)</w:t>
-      </w:r>
-      <w:r>
-        <w:t>:</w:t>
+        <w:ind w:right="112" w:firstLine="0"/>
+        <w:rPr>
+          <w:i/>
+          <w:szCs w:val="28"/>
+          <w:u w:val="single"/>
+        </w:rPr>
+      </w:pPr>
+      <w:r>
+        <w:rPr>
+          <w:i/>
+          <w:szCs w:val="28"/>
+          <w:u w:val="single"/>
+        </w:rPr>
+        <w:t> </w:t>
+      </w:r>
+      <w:r>
+        <w:rPr>
+          <w:i/>
+          <w:szCs w:val="28"/>
+          <w:u w:val="single"/>
+        </w:rPr>
+        <w:t>–</w:t>
+      </w:r>
+      <w:r>
+        <w:rPr>
+          <w:i/>
+          <w:szCs w:val="28"/>
+          <w:u w:val="single"/>
+        </w:rPr>
+        <w:t xml:space="preserve"> </w:t>
+      </w:r>
+      <w:r>
+        <w:rPr>
+          <w:i/>
+          <w:szCs w:val="28"/>
+          <w:u w:val="single"/>
+        </w:rPr>
+        <w:t>приложение должно предоставлять возможность</w:t>
+      </w:r>
+      <w:r>
+        <w:rPr>
+          <w:i/>
+          <w:szCs w:val="28"/>
+          <w:u w:val="single"/>
+        </w:rPr>
+        <w:t xml:space="preserve"> просмотра</w:t>
+      </w:r>
+      <w:r>
+        <w:rPr>
+          <w:i/>
+          <w:szCs w:val="28"/>
+          <w:u w:val="single"/>
+        </w:rPr>
+        <w:t xml:space="preserve"> </w:t>
+      </w:r>
+      <w:r>
+        <w:rPr>
+          <w:i/>
+          <w:szCs w:val="28"/>
+          <w:u w:val="single"/>
+        </w:rPr>
+        <w:t xml:space="preserve">карты расположения автомобилей </w:t>
+      </w:r>
+      <w:proofErr w:type="spellStart"/>
+      <w:r>
+        <w:rPr>
+          <w:i/>
+          <w:szCs w:val="28"/>
+          <w:u w:val="single"/>
+        </w:rPr>
+        <w:t>каршерингов</w:t>
+      </w:r>
+      <w:proofErr w:type="spellEnd"/>
+      <w:r>
+        <w:rPr>
+          <w:i/>
+          <w:szCs w:val="28"/>
+          <w:u w:val="single"/>
+        </w:rPr>
+        <w:t>;</w:t>
+      </w:r>
+      <w:r>
+        <w:rPr>
+          <w:i/>
+          <w:szCs w:val="28"/>
+          <w:u w:val="single"/>
+        </w:rPr>
+        <w:tab/>
+      </w:r>
+      <w:r>
+        <w:rPr>
+          <w:i/>
+          <w:szCs w:val="28"/>
+          <w:u w:val="single"/>
+        </w:rPr>
+        <w:tab/>
+      </w:r>
+      <w:r>
+        <w:rPr>
+          <w:i/>
+          <w:szCs w:val="28"/>
+          <w:u w:val="single"/>
+        </w:rPr>
+        <w:tab/>
+      </w:r>
+      <w:r>
+        <w:rPr>
+          <w:i/>
+          <w:szCs w:val="28"/>
+          <w:u w:val="single"/>
+        </w:rPr>
+        <w:tab/>
+      </w:r>
+      <w:r>
+        <w:rPr>
+          <w:i/>
+          <w:szCs w:val="28"/>
+          <w:u w:val="single"/>
+        </w:rPr>
+        <w:tab/>
+      </w:r>
+      <w:r>
+        <w:rPr>
+          <w:i/>
+          <w:szCs w:val="28"/>
+          <w:u w:val="single"/>
+        </w:rPr>
+        <w:tab/>
+      </w:r>
+      <w:r>
+        <w:rPr>
+          <w:i/>
+          <w:szCs w:val="28"/>
+          <w:u w:val="single"/>
+        </w:rPr>
+        <w:tab/>
       </w:r>
     </w:p>
     <w:p>
@@ -692,80 +812,34 @@
         <w:ind w:right="112" w:firstLine="0"/>
         <w:rPr>
           <w:i/>
-          <w:szCs w:val="28"/>
-          <w:u w:val="single"/>
-        </w:rPr>
-      </w:pPr>
-      <w:r>
-        <w:rPr>
-          <w:i/>
-          <w:szCs w:val="28"/>
-          <w:u w:val="single"/>
-        </w:rPr>
-        <w:t> </w:t>
-      </w:r>
-      <w:r>
-        <w:rPr>
-          <w:i/>
-          <w:szCs w:val="28"/>
-          <w:u w:val="single"/>
-        </w:rPr>
-        <w:t>–</w:t>
-      </w:r>
-      <w:r>
-        <w:rPr>
-          <w:i/>
-          <w:szCs w:val="28"/>
-          <w:u w:val="single"/>
-        </w:rPr>
-        <w:t xml:space="preserve"> </w:t>
-      </w:r>
-      <w:r>
-        <w:rPr>
-          <w:i/>
-          <w:szCs w:val="28"/>
-          <w:u w:val="single"/>
-        </w:rPr>
-        <w:t>приложение должно предоставлять возможность</w:t>
-      </w:r>
-      <w:r>
-        <w:rPr>
-          <w:i/>
-          <w:szCs w:val="28"/>
-          <w:u w:val="single"/>
-        </w:rPr>
-        <w:t xml:space="preserve"> просмотра</w:t>
-      </w:r>
-      <w:r>
-        <w:rPr>
-          <w:i/>
-          <w:szCs w:val="28"/>
-          <w:u w:val="single"/>
-        </w:rPr>
-        <w:t xml:space="preserve"> </w:t>
-      </w:r>
-      <w:r>
-        <w:rPr>
-          <w:i/>
-          <w:szCs w:val="28"/>
-          <w:u w:val="single"/>
-        </w:rPr>
-        <w:t xml:space="preserve">карты расположения автомобилей </w:t>
-      </w:r>
-      <w:proofErr w:type="spellStart"/>
-      <w:r>
-        <w:rPr>
-          <w:i/>
-          <w:szCs w:val="28"/>
-          <w:u w:val="single"/>
-        </w:rPr>
-        <w:t>каршерингов</w:t>
-      </w:r>
-      <w:proofErr w:type="spellEnd"/>
-      <w:r>
-        <w:rPr>
-          <w:i/>
-          <w:szCs w:val="28"/>
+          <w:u w:val="single"/>
+        </w:rPr>
+      </w:pPr>
+      <w:r>
+        <w:rPr>
+          <w:i/>
+          <w:szCs w:val="28"/>
+          <w:u w:val="single"/>
+        </w:rPr>
+        <w:t xml:space="preserve"> – возможность </w:t>
+      </w:r>
+      <w:r>
+        <w:rPr>
+          <w:i/>
+          <w:u w:val="single"/>
+        </w:rPr>
+        <w:t>построения маршрута на карте и вычисления наилучшего тарифа</w:t>
+      </w:r>
+      <w:r>
+        <w:rPr>
+          <w:i/>
+          <w:u w:val="single"/>
+        </w:rPr>
+        <w:t xml:space="preserve"> для выбранного автомобиля</w:t>
+      </w:r>
+      <w:r>
+        <w:rPr>
+          <w:i/>
           <w:u w:val="single"/>
         </w:rPr>
         <w:t>;</w:t>
@@ -773,55 +847,55 @@
       <w:r>
         <w:rPr>
           <w:i/>
-          <w:szCs w:val="28"/>
-          <w:u w:val="single"/>
-        </w:rPr>
-        <w:tab/>
-      </w:r>
-      <w:r>
-        <w:rPr>
-          <w:i/>
-          <w:szCs w:val="28"/>
-          <w:u w:val="single"/>
-        </w:rPr>
-        <w:tab/>
-      </w:r>
-      <w:r>
-        <w:rPr>
-          <w:i/>
-          <w:szCs w:val="28"/>
-          <w:u w:val="single"/>
-        </w:rPr>
-        <w:tab/>
-      </w:r>
-      <w:r>
-        <w:rPr>
-          <w:i/>
-          <w:szCs w:val="28"/>
-          <w:u w:val="single"/>
-        </w:rPr>
-        <w:tab/>
-      </w:r>
-      <w:r>
-        <w:rPr>
-          <w:i/>
-          <w:szCs w:val="28"/>
-          <w:u w:val="single"/>
-        </w:rPr>
-        <w:tab/>
-      </w:r>
-      <w:r>
-        <w:rPr>
-          <w:i/>
-          <w:szCs w:val="28"/>
-          <w:u w:val="single"/>
-        </w:rPr>
-        <w:tab/>
-      </w:r>
-      <w:r>
-        <w:rPr>
-          <w:i/>
-          <w:szCs w:val="28"/>
+          <w:u w:val="single"/>
+        </w:rPr>
+        <w:tab/>
+      </w:r>
+      <w:r>
+        <w:rPr>
+          <w:i/>
+          <w:u w:val="single"/>
+        </w:rPr>
+        <w:tab/>
+      </w:r>
+      <w:r>
+        <w:rPr>
+          <w:i/>
+          <w:u w:val="single"/>
+        </w:rPr>
+        <w:tab/>
+      </w:r>
+      <w:r>
+        <w:rPr>
+          <w:i/>
+          <w:u w:val="single"/>
+        </w:rPr>
+        <w:tab/>
+      </w:r>
+      <w:r>
+        <w:rPr>
+          <w:i/>
+          <w:u w:val="single"/>
+        </w:rPr>
+        <w:tab/>
+      </w:r>
+      <w:r>
+        <w:rPr>
+          <w:i/>
+          <w:u w:val="single"/>
+        </w:rPr>
+        <w:tab/>
+      </w:r>
+      <w:r>
+        <w:rPr>
+          <w:i/>
+          <w:u w:val="single"/>
+        </w:rPr>
+        <w:tab/>
+      </w:r>
+      <w:r>
+        <w:rPr>
+          <w:i/>
           <w:u w:val="single"/>
         </w:rPr>
         <w:tab/>
@@ -841,25 +915,36 @@
           <w:szCs w:val="28"/>
           <w:u w:val="single"/>
         </w:rPr>
-        <w:t xml:space="preserve"> – возможность </w:t>
-      </w:r>
-      <w:r>
-        <w:rPr>
-          <w:i/>
-          <w:u w:val="single"/>
-        </w:rPr>
-        <w:t>построения маршрута на карте и вычисления наилучшего тарифа</w:t>
-      </w:r>
-      <w:r>
-        <w:rPr>
-          <w:i/>
-          <w:u w:val="single"/>
-        </w:rPr>
-        <w:t xml:space="preserve"> для выбранного автомобиля</w:t>
-      </w:r>
-      <w:r>
-        <w:rPr>
-          <w:i/>
+        <w:t xml:space="preserve"> </w:t>
+      </w:r>
+      <w:r>
+        <w:rPr>
+          <w:i/>
+          <w:szCs w:val="28"/>
+          <w:u w:val="single"/>
+        </w:rPr>
+        <w:t xml:space="preserve">– </w:t>
+      </w:r>
+      <w:r>
+        <w:rPr>
+          <w:i/>
+          <w:szCs w:val="28"/>
+          <w:u w:val="single"/>
+        </w:rPr>
+        <w:t xml:space="preserve">  </w:t>
+      </w:r>
+      <w:r>
+        <w:rPr>
+          <w:i/>
+          <w:szCs w:val="28"/>
+          <w:u w:val="single"/>
+        </w:rPr>
+        <w:t>обеспечивать реализацию 3 ролей: гость, зарегистрированный пользователь и администратор</w:t>
+      </w:r>
+      <w:r>
+        <w:rPr>
+          <w:i/>
+          <w:szCs w:val="28"/>
           <w:u w:val="single"/>
         </w:rPr>
         <w:t>;</w:t>
@@ -867,55 +952,95 @@
       <w:r>
         <w:rPr>
           <w:i/>
-          <w:u w:val="single"/>
-        </w:rPr>
-        <w:tab/>
-      </w:r>
-      <w:r>
-        <w:rPr>
-          <w:i/>
-          <w:u w:val="single"/>
-        </w:rPr>
-        <w:tab/>
-      </w:r>
-      <w:r>
-        <w:rPr>
-          <w:i/>
-          <w:u w:val="single"/>
-        </w:rPr>
-        <w:tab/>
-      </w:r>
-      <w:r>
-        <w:rPr>
-          <w:i/>
-          <w:u w:val="single"/>
-        </w:rPr>
-        <w:tab/>
-      </w:r>
-      <w:r>
-        <w:rPr>
-          <w:i/>
-          <w:u w:val="single"/>
-        </w:rPr>
-        <w:tab/>
-      </w:r>
-      <w:r>
-        <w:rPr>
-          <w:i/>
-          <w:u w:val="single"/>
-        </w:rPr>
-        <w:tab/>
-      </w:r>
-      <w:r>
-        <w:rPr>
-          <w:i/>
-          <w:u w:val="single"/>
-        </w:rPr>
-        <w:tab/>
-      </w:r>
-      <w:r>
-        <w:rPr>
-          <w:i/>
+          <w:szCs w:val="28"/>
+          <w:u w:val="single"/>
+        </w:rPr>
+        <w:tab/>
+      </w:r>
+      <w:r>
+        <w:rPr>
+          <w:i/>
+          <w:szCs w:val="28"/>
+          <w:u w:val="single"/>
+        </w:rPr>
+        <w:tab/>
+      </w:r>
+      <w:r>
+        <w:rPr>
+          <w:i/>
+          <w:szCs w:val="28"/>
+          <w:u w:val="single"/>
+        </w:rPr>
+        <w:tab/>
+      </w:r>
+      <w:r>
+        <w:rPr>
+          <w:i/>
+          <w:szCs w:val="28"/>
+          <w:u w:val="single"/>
+        </w:rPr>
+        <w:tab/>
+      </w:r>
+      <w:r>
+        <w:rPr>
+          <w:i/>
+          <w:szCs w:val="28"/>
+          <w:u w:val="single"/>
+        </w:rPr>
+        <w:tab/>
+      </w:r>
+      <w:r>
+        <w:rPr>
+          <w:i/>
+          <w:szCs w:val="28"/>
+          <w:u w:val="single"/>
+        </w:rPr>
+        <w:tab/>
+      </w:r>
+      <w:r>
+        <w:rPr>
+          <w:i/>
+          <w:szCs w:val="28"/>
+          <w:u w:val="single"/>
+        </w:rPr>
+        <w:tab/>
+      </w:r>
+      <w:r>
+        <w:rPr>
+          <w:i/>
+          <w:szCs w:val="28"/>
+          <w:u w:val="single"/>
+        </w:rPr>
+        <w:tab/>
+      </w:r>
+      <w:r>
+        <w:rPr>
+          <w:i/>
+          <w:szCs w:val="28"/>
+          <w:u w:val="single"/>
+        </w:rPr>
+        <w:tab/>
+      </w:r>
+      <w:r>
+        <w:rPr>
+          <w:i/>
+          <w:szCs w:val="28"/>
+          <w:u w:val="single"/>
+        </w:rPr>
+        <w:tab/>
+      </w:r>
+      <w:r>
+        <w:rPr>
+          <w:i/>
+          <w:szCs w:val="28"/>
+          <w:u w:val="single"/>
+        </w:rPr>
+        <w:tab/>
+      </w:r>
+      <w:r>
+        <w:rPr>
+          <w:i/>
+          <w:szCs w:val="28"/>
           <w:u w:val="single"/>
         </w:rPr>
         <w:tab/>
@@ -935,6 +1060,14 @@
           <w:szCs w:val="28"/>
           <w:u w:val="single"/>
         </w:rPr>
+        <w:t xml:space="preserve"> –</w:t>
+      </w:r>
+      <w:r>
+        <w:rPr>
+          <w:i/>
+          <w:szCs w:val="28"/>
+          <w:u w:val="single"/>
+        </w:rPr>
         <w:t xml:space="preserve"> </w:t>
       </w:r>
       <w:r>
@@ -943,124 +1076,88 @@
           <w:szCs w:val="28"/>
           <w:u w:val="single"/>
         </w:rPr>
-        <w:t xml:space="preserve">– </w:t>
-      </w:r>
-      <w:r>
-        <w:rPr>
-          <w:i/>
-          <w:szCs w:val="28"/>
-          <w:u w:val="single"/>
-        </w:rPr>
         <w:t xml:space="preserve">  </w:t>
       </w:r>
       <w:r>
         <w:rPr>
           <w:i/>
-          <w:szCs w:val="28"/>
-          <w:u w:val="single"/>
-        </w:rPr>
-        <w:t>обеспечивать реализацию 3 ролей: гость, зарегистрированный пользователь и администратор</w:t>
-      </w:r>
-      <w:r>
-        <w:rPr>
-          <w:i/>
-          <w:szCs w:val="28"/>
-          <w:u w:val="single"/>
-        </w:rPr>
-        <w:t>;</w:t>
-      </w:r>
-      <w:r>
-        <w:rPr>
-          <w:i/>
-          <w:szCs w:val="28"/>
-          <w:u w:val="single"/>
-        </w:rPr>
-        <w:tab/>
-      </w:r>
-      <w:r>
-        <w:rPr>
-          <w:i/>
-          <w:szCs w:val="28"/>
-          <w:u w:val="single"/>
-        </w:rPr>
-        <w:tab/>
-      </w:r>
-      <w:r>
-        <w:rPr>
-          <w:i/>
-          <w:szCs w:val="28"/>
-          <w:u w:val="single"/>
-        </w:rPr>
-        <w:tab/>
-      </w:r>
-      <w:r>
-        <w:rPr>
-          <w:i/>
-          <w:szCs w:val="28"/>
-          <w:u w:val="single"/>
-        </w:rPr>
-        <w:tab/>
-      </w:r>
-      <w:r>
-        <w:rPr>
-          <w:i/>
-          <w:szCs w:val="28"/>
-          <w:u w:val="single"/>
-        </w:rPr>
-        <w:tab/>
-      </w:r>
-      <w:r>
-        <w:rPr>
-          <w:i/>
-          <w:szCs w:val="28"/>
-          <w:u w:val="single"/>
-        </w:rPr>
-        <w:tab/>
-      </w:r>
-      <w:r>
-        <w:rPr>
-          <w:i/>
-          <w:szCs w:val="28"/>
-          <w:u w:val="single"/>
-        </w:rPr>
-        <w:tab/>
-      </w:r>
-      <w:r>
-        <w:rPr>
-          <w:i/>
-          <w:szCs w:val="28"/>
-          <w:u w:val="single"/>
-        </w:rPr>
-        <w:tab/>
-      </w:r>
-      <w:r>
-        <w:rPr>
-          <w:i/>
-          <w:szCs w:val="28"/>
-          <w:u w:val="single"/>
-        </w:rPr>
-        <w:tab/>
-      </w:r>
-      <w:r>
-        <w:rPr>
-          <w:i/>
-          <w:szCs w:val="28"/>
-          <w:u w:val="single"/>
-        </w:rPr>
-        <w:tab/>
-      </w:r>
-      <w:r>
-        <w:rPr>
-          <w:i/>
-          <w:szCs w:val="28"/>
-          <w:u w:val="single"/>
-        </w:rPr>
-        <w:tab/>
-      </w:r>
-      <w:r>
-        <w:rPr>
-          <w:i/>
-          <w:szCs w:val="28"/>
+          <w:u w:val="single"/>
+        </w:rPr>
+        <w:t xml:space="preserve">предоставлять доступ к </w:t>
+      </w:r>
+      <w:r>
+        <w:rPr>
+          <w:i/>
+          <w:u w:val="single"/>
+        </w:rPr>
+        <w:t xml:space="preserve">добавлению, редактированию и удалению тарифов на автомобили </w:t>
+      </w:r>
+      <w:r>
+        <w:rPr>
+          <w:i/>
+          <w:u w:val="single"/>
+        </w:rPr>
+        <w:t>администратору;</w:t>
+      </w:r>
+      <w:r>
+        <w:rPr>
+          <w:i/>
+          <w:u w:val="single"/>
+        </w:rPr>
+        <w:tab/>
+      </w:r>
+      <w:r>
+        <w:rPr>
+          <w:i/>
+          <w:u w:val="single"/>
+        </w:rPr>
+        <w:tab/>
+      </w:r>
+      <w:r>
+        <w:rPr>
+          <w:i/>
+          <w:u w:val="single"/>
+        </w:rPr>
+        <w:tab/>
+      </w:r>
+      <w:r>
+        <w:rPr>
+          <w:i/>
+          <w:u w:val="single"/>
+        </w:rPr>
+        <w:tab/>
+      </w:r>
+      <w:r>
+        <w:rPr>
+          <w:i/>
+          <w:u w:val="single"/>
+        </w:rPr>
+        <w:tab/>
+      </w:r>
+      <w:r>
+        <w:rPr>
+          <w:i/>
+          <w:u w:val="single"/>
+        </w:rPr>
+        <w:tab/>
+      </w:r>
+      <w:r>
+        <w:rPr>
+          <w:i/>
+          <w:u w:val="single"/>
+        </w:rPr>
+        <w:tab/>
+      </w:r>
+      <w:r>
+        <w:rPr>
+          <w:i/>
+          <w:u w:val="single"/>
+        </w:rPr>
+        <w:tab/>
+      </w:r>
+      <w:r>
+        <w:rPr>
+          <w:i/>
           <w:u w:val="single"/>
         </w:rPr>
         <w:tab/>
@@ -1077,23 +1174,13 @@
       <w:r>
         <w:rPr>
           <w:i/>
-          <w:szCs w:val="28"/>
-          <w:u w:val="single"/>
-        </w:rPr>
-        <w:t xml:space="preserve"> –</w:t>
-      </w:r>
-      <w:r>
-        <w:rPr>
-          <w:i/>
-          <w:szCs w:val="28"/>
-          <w:u w:val="single"/>
-        </w:rPr>
-        <w:t xml:space="preserve"> </w:t>
-      </w:r>
-      <w:r>
-        <w:rPr>
-          <w:i/>
-          <w:szCs w:val="28"/>
+          <w:u w:val="single"/>
+        </w:rPr>
+        <w:t xml:space="preserve"> – </w:t>
+      </w:r>
+      <w:r>
+        <w:rPr>
+          <w:i/>
           <w:u w:val="single"/>
         </w:rPr>
         <w:t xml:space="preserve">  </w:t>
@@ -1103,231 +1190,141 @@
           <w:i/>
           <w:u w:val="single"/>
         </w:rPr>
-        <w:t xml:space="preserve">предоставлять доступ к </w:t>
-      </w:r>
-      <w:r>
-        <w:rPr>
-          <w:i/>
-          <w:u w:val="single"/>
-        </w:rPr>
-        <w:t xml:space="preserve">добавлению, редактированию и удалению тарифов на автомобили </w:t>
-      </w:r>
-      <w:r>
-        <w:rPr>
-          <w:i/>
-          <w:u w:val="single"/>
-        </w:rPr>
-        <w:t>администратору;</w:t>
-      </w:r>
-      <w:r>
-        <w:rPr>
-          <w:i/>
-          <w:u w:val="single"/>
-        </w:rPr>
-        <w:tab/>
-      </w:r>
-      <w:r>
-        <w:rPr>
-          <w:i/>
-          <w:u w:val="single"/>
-        </w:rPr>
-        <w:tab/>
-      </w:r>
-      <w:r>
-        <w:rPr>
-          <w:i/>
-          <w:u w:val="single"/>
-        </w:rPr>
-        <w:tab/>
-      </w:r>
-      <w:r>
-        <w:rPr>
-          <w:i/>
-          <w:u w:val="single"/>
-        </w:rPr>
-        <w:tab/>
-      </w:r>
-      <w:r>
-        <w:rPr>
-          <w:i/>
-          <w:u w:val="single"/>
-        </w:rPr>
-        <w:tab/>
-      </w:r>
-      <w:r>
-        <w:rPr>
-          <w:i/>
-          <w:u w:val="single"/>
-        </w:rPr>
-        <w:tab/>
-      </w:r>
-      <w:r>
-        <w:rPr>
-          <w:i/>
-          <w:u w:val="single"/>
-        </w:rPr>
-        <w:tab/>
-      </w:r>
-      <w:r>
-        <w:rPr>
-          <w:i/>
-          <w:u w:val="single"/>
-        </w:rPr>
-        <w:tab/>
-      </w:r>
-      <w:r>
-        <w:rPr>
-          <w:i/>
-          <w:u w:val="single"/>
-        </w:rPr>
-        <w:tab/>
+        <w:t>возможность сохранения своего маршрута для авторизованного пользователя;</w:t>
       </w:r>
     </w:p>
     <w:p>
       <w:pPr>
         <w:ind w:right="112" w:firstLine="0"/>
         <w:rPr>
-          <w:i/>
-          <w:u w:val="single"/>
-        </w:rPr>
-      </w:pPr>
-      <w:r>
-        <w:rPr>
-          <w:i/>
-          <w:u w:val="single"/>
-        </w:rPr>
-        <w:t xml:space="preserve"> – </w:t>
-      </w:r>
-      <w:r>
-        <w:rPr>
-          <w:i/>
-          <w:u w:val="single"/>
-        </w:rPr>
-        <w:t xml:space="preserve">  </w:t>
-      </w:r>
-      <w:r>
-        <w:rPr>
-          <w:i/>
-          <w:u w:val="single"/>
-        </w:rPr>
-        <w:t>возможность сохранения своего маршрута для авторизованного пользователя;</w:t>
+          <w:rFonts w:eastAsia="Calibri"/>
+        </w:rPr>
+      </w:pPr>
+      <w:r>
+        <w:rPr>
+          <w:i/>
+          <w:u w:val="single"/>
+        </w:rPr>
+        <w:t xml:space="preserve"> –</w:t>
+      </w:r>
+      <w:r>
+        <w:rPr>
+          <w:i/>
+          <w:u w:val="single"/>
+        </w:rPr>
+        <w:t xml:space="preserve"> </w:t>
+      </w:r>
+      <w:r>
+        <w:rPr>
+          <w:i/>
+          <w:u w:val="single"/>
+        </w:rPr>
+        <w:t>возможность сохранения фильтров автомобилей для авторизованного пользователя.</w:t>
+      </w:r>
+      <w:r>
+        <w:rPr>
+          <w:i/>
+          <w:u w:val="single"/>
+        </w:rPr>
+        <w:tab/>
+      </w:r>
+      <w:r>
+        <w:rPr>
+          <w:i/>
+          <w:u w:val="single"/>
+        </w:rPr>
+        <w:tab/>
+      </w:r>
+      <w:r>
+        <w:rPr>
+          <w:i/>
+          <w:u w:val="single"/>
+        </w:rPr>
+        <w:tab/>
+      </w:r>
+      <w:r>
+        <w:rPr>
+          <w:i/>
+          <w:u w:val="single"/>
+        </w:rPr>
+        <w:tab/>
+      </w:r>
+      <w:r>
+        <w:rPr>
+          <w:i/>
+          <w:u w:val="single"/>
+        </w:rPr>
+        <w:tab/>
+      </w:r>
+      <w:r>
+        <w:rPr>
+          <w:i/>
+          <w:u w:val="single"/>
+        </w:rPr>
+        <w:tab/>
+      </w:r>
+      <w:r>
+        <w:rPr>
+          <w:i/>
+          <w:u w:val="single"/>
+        </w:rPr>
+        <w:tab/>
+      </w:r>
+      <w:r>
+        <w:rPr>
+          <w:i/>
+          <w:u w:val="single"/>
+        </w:rPr>
+        <w:tab/>
+      </w:r>
+      <w:r>
+        <w:rPr>
+          <w:i/>
+          <w:u w:val="single"/>
+        </w:rPr>
+        <w:tab/>
+      </w:r>
+      <w:r>
+        <w:rPr>
+          <w:i/>
+          <w:u w:val="single"/>
+        </w:rPr>
+        <w:tab/>
+      </w:r>
+      <w:r>
+        <w:rPr>
+          <w:i/>
+          <w:u w:val="single"/>
+        </w:rPr>
+        <w:tab/>
+      </w:r>
+      <w:r>
+        <w:rPr>
+          <w:i/>
+          <w:u w:val="single"/>
+        </w:rPr>
+        <w:tab/>
+      </w:r>
+      <w:r>
+        <w:rPr>
+          <w:i/>
+          <w:u w:val="single"/>
+        </w:rPr>
+        <w:t xml:space="preserve"> </w:t>
       </w:r>
     </w:p>
     <w:p>
       <w:pPr>
-        <w:ind w:right="112" w:firstLine="0"/>
-        <w:rPr>
-          <w:rFonts w:eastAsia="Calibri"/>
-        </w:rPr>
-      </w:pPr>
-      <w:r>
-        <w:rPr>
-          <w:i/>
-          <w:u w:val="single"/>
-        </w:rPr>
-        <w:t xml:space="preserve"> –</w:t>
-      </w:r>
-      <w:r>
-        <w:rPr>
-          <w:i/>
-          <w:u w:val="single"/>
-        </w:rPr>
-        <w:t xml:space="preserve"> </w:t>
-      </w:r>
-      <w:r>
-        <w:rPr>
-          <w:i/>
-          <w:u w:val="single"/>
-        </w:rPr>
-        <w:t>возможность сохранения фильтров автомобилей для авторизованного пользователя.</w:t>
-      </w:r>
-      <w:r>
-        <w:rPr>
-          <w:i/>
-          <w:u w:val="single"/>
-        </w:rPr>
-        <w:tab/>
-      </w:r>
-      <w:r>
-        <w:rPr>
-          <w:i/>
-          <w:u w:val="single"/>
-        </w:rPr>
-        <w:tab/>
-      </w:r>
-      <w:r>
-        <w:rPr>
-          <w:i/>
-          <w:u w:val="single"/>
-        </w:rPr>
-        <w:tab/>
-      </w:r>
-      <w:r>
-        <w:rPr>
-          <w:i/>
-          <w:u w:val="single"/>
-        </w:rPr>
-        <w:tab/>
-      </w:r>
-      <w:r>
-        <w:rPr>
-          <w:i/>
-          <w:u w:val="single"/>
-        </w:rPr>
-        <w:tab/>
-      </w:r>
-      <w:r>
-        <w:rPr>
-          <w:i/>
-          <w:u w:val="single"/>
-        </w:rPr>
-        <w:tab/>
-      </w:r>
-      <w:r>
-        <w:rPr>
-          <w:i/>
-          <w:u w:val="single"/>
-        </w:rPr>
-        <w:tab/>
-      </w:r>
-      <w:r>
-        <w:rPr>
-          <w:i/>
-          <w:u w:val="single"/>
-        </w:rPr>
-        <w:tab/>
-      </w:r>
-      <w:r>
-        <w:rPr>
-          <w:i/>
-          <w:u w:val="single"/>
-        </w:rPr>
-        <w:tab/>
-      </w:r>
-      <w:r>
-        <w:rPr>
-          <w:i/>
-          <w:u w:val="single"/>
-        </w:rPr>
-        <w:tab/>
-      </w:r>
-      <w:r>
-        <w:rPr>
-          <w:i/>
-          <w:u w:val="single"/>
-        </w:rPr>
-        <w:tab/>
-      </w:r>
-      <w:r>
-        <w:rPr>
-          <w:i/>
-          <w:u w:val="single"/>
-        </w:rPr>
-        <w:tab/>
-      </w:r>
-      <w:r>
-        <w:rPr>
-          <w:i/>
+        <w:ind w:firstLine="0"/>
+      </w:pPr>
+      <w:r>
+        <w:t>4</w:t>
+      </w:r>
+      <w:r>
+        <w:t>. Содержание расчетно-пояснительной записки (перечень подлежащих разработке вопросов):</w:t>
+      </w:r>
+      <w:r>
+        <w:rPr>
           <w:u w:val="single"/>
         </w:rPr>
         <w:t xml:space="preserve"> </w:t>
@@ -1336,34 +1333,131 @@
     <w:p>
       <w:pPr>
         <w:ind w:firstLine="0"/>
-      </w:pPr>
-      <w:r>
-        <w:t>4</w:t>
-      </w:r>
-      <w:r>
-        <w:t>. Содержание расчетно-пояснительной записки (перечень подлежащих разработке вопросов):</w:t>
-      </w:r>
-      <w:r>
-        <w:rPr>
-          <w:u w:val="single"/>
-        </w:rPr>
-        <w:t xml:space="preserve"> </w:t>
+        <w:rPr>
+          <w:szCs w:val="28"/>
+        </w:rPr>
+      </w:pPr>
+      <w:r>
+        <w:rPr>
+          <w:i/>
+          <w:szCs w:val="28"/>
+          <w:u w:val="single"/>
+        </w:rPr>
+        <w:t>1) реферат;</w:t>
+      </w:r>
+      <w:r>
+        <w:rPr>
+          <w:i/>
+          <w:szCs w:val="28"/>
+          <w:u w:val="single"/>
+        </w:rPr>
+        <w:tab/>
+      </w:r>
+      <w:r>
+        <w:rPr>
+          <w:i/>
+          <w:szCs w:val="28"/>
+          <w:u w:val="single"/>
+        </w:rPr>
+        <w:tab/>
+      </w:r>
+      <w:r>
+        <w:rPr>
+          <w:i/>
+          <w:szCs w:val="28"/>
+          <w:u w:val="single"/>
+        </w:rPr>
+        <w:tab/>
+      </w:r>
+      <w:r>
+        <w:rPr>
+          <w:i/>
+          <w:szCs w:val="28"/>
+          <w:u w:val="single"/>
+        </w:rPr>
+        <w:tab/>
+      </w:r>
+      <w:r>
+        <w:rPr>
+          <w:i/>
+          <w:szCs w:val="28"/>
+          <w:u w:val="single"/>
+        </w:rPr>
+        <w:tab/>
+      </w:r>
+      <w:r>
+        <w:rPr>
+          <w:i/>
+          <w:szCs w:val="28"/>
+          <w:u w:val="single"/>
+        </w:rPr>
+        <w:tab/>
+      </w:r>
+      <w:r>
+        <w:rPr>
+          <w:i/>
+          <w:szCs w:val="28"/>
+          <w:u w:val="single"/>
+        </w:rPr>
+        <w:tab/>
+      </w:r>
+      <w:r>
+        <w:rPr>
+          <w:i/>
+          <w:szCs w:val="28"/>
+          <w:u w:val="single"/>
+        </w:rPr>
+        <w:tab/>
+      </w:r>
+      <w:r>
+        <w:rPr>
+          <w:i/>
+          <w:szCs w:val="28"/>
+          <w:u w:val="single"/>
+        </w:rPr>
+        <w:tab/>
+      </w:r>
+      <w:r>
+        <w:rPr>
+          <w:i/>
+          <w:szCs w:val="28"/>
+          <w:u w:val="single"/>
+        </w:rPr>
+        <w:tab/>
+      </w:r>
+      <w:r>
+        <w:rPr>
+          <w:i/>
+          <w:szCs w:val="28"/>
+          <w:u w:val="single"/>
+        </w:rPr>
+        <w:tab/>
+      </w:r>
+      <w:r>
+        <w:rPr>
+          <w:i/>
+          <w:szCs w:val="28"/>
+          <w:u w:val="single"/>
+        </w:rPr>
+        <w:tab/>
       </w:r>
     </w:p>
     <w:p>
       <w:pPr>
         <w:ind w:firstLine="0"/>
         <w:rPr>
-          <w:szCs w:val="28"/>
-        </w:rPr>
-      </w:pPr>
-      <w:r>
-        <w:rPr>
-          <w:i/>
-          <w:szCs w:val="28"/>
-          <w:u w:val="single"/>
-        </w:rPr>
-        <w:t>1) реферат;</w:t>
+          <w:i/>
+          <w:szCs w:val="28"/>
+          <w:u w:val="single"/>
+        </w:rPr>
+      </w:pPr>
+      <w:r>
+        <w:rPr>
+          <w:i/>
+          <w:szCs w:val="28"/>
+          <w:u w:val="single"/>
+        </w:rPr>
+        <w:t>2) содержание;</w:t>
       </w:r>
       <w:r>
         <w:rPr>
@@ -1477,7 +1571,7 @@
           <w:szCs w:val="28"/>
           <w:u w:val="single"/>
         </w:rPr>
-        <w:t>2) содержание;</w:t>
+        <w:t>3) введение;</w:t>
       </w:r>
       <w:r>
         <w:rPr>
@@ -1591,79 +1685,39 @@
           <w:szCs w:val="28"/>
           <w:u w:val="single"/>
         </w:rPr>
-        <w:t>3) введение;</w:t>
-      </w:r>
-      <w:r>
-        <w:rPr>
-          <w:i/>
-          <w:szCs w:val="28"/>
-          <w:u w:val="single"/>
-        </w:rPr>
-        <w:tab/>
-      </w:r>
-      <w:r>
-        <w:rPr>
-          <w:i/>
-          <w:szCs w:val="28"/>
-          <w:u w:val="single"/>
-        </w:rPr>
-        <w:tab/>
-      </w:r>
-      <w:r>
-        <w:rPr>
-          <w:i/>
-          <w:szCs w:val="28"/>
-          <w:u w:val="single"/>
-        </w:rPr>
-        <w:tab/>
-      </w:r>
-      <w:r>
-        <w:rPr>
-          <w:i/>
-          <w:szCs w:val="28"/>
-          <w:u w:val="single"/>
-        </w:rPr>
-        <w:tab/>
-      </w:r>
-      <w:r>
-        <w:rPr>
-          <w:i/>
-          <w:szCs w:val="28"/>
-          <w:u w:val="single"/>
-        </w:rPr>
-        <w:tab/>
-      </w:r>
-      <w:r>
-        <w:rPr>
-          <w:i/>
-          <w:szCs w:val="28"/>
-          <w:u w:val="single"/>
-        </w:rPr>
-        <w:tab/>
-      </w:r>
-      <w:r>
-        <w:rPr>
-          <w:i/>
-          <w:szCs w:val="28"/>
-          <w:u w:val="single"/>
-        </w:rPr>
-        <w:tab/>
-      </w:r>
-      <w:r>
-        <w:rPr>
-          <w:i/>
-          <w:szCs w:val="28"/>
-          <w:u w:val="single"/>
-        </w:rPr>
-        <w:tab/>
-      </w:r>
-      <w:r>
-        <w:rPr>
-          <w:i/>
-          <w:szCs w:val="28"/>
-          <w:u w:val="single"/>
-        </w:rPr>
-        <w:tab/>
+        <w:t xml:space="preserve">4) раздел 1: </w:t>
+      </w:r>
+      <w:r>
+        <w:rPr>
+          <w:i/>
+          <w:szCs w:val="28"/>
+          <w:u w:val="single"/>
+        </w:rPr>
+        <w:t xml:space="preserve">аналитический обзор </w:t>
+      </w:r>
+      <w:r>
+        <w:rPr>
+          <w:i/>
+          <w:szCs w:val="28"/>
+          <w:u w:val="single"/>
+        </w:rPr>
+        <w:t>литературы</w:t>
+      </w:r>
+      <w:r>
+        <w:rPr>
+          <w:i/>
+          <w:szCs w:val="28"/>
+          <w:u w:val="single"/>
+        </w:rPr>
+        <w:t xml:space="preserve"> и постановка задачи</w:t>
+      </w:r>
+      <w:r>
+        <w:rPr>
+          <w:i/>
+          <w:szCs w:val="28"/>
+          <w:u w:val="single"/>
+        </w:rPr>
+        <w:t xml:space="preserve">; </w:t>
       </w:r>
       <w:r>
         <w:rPr>
@@ -1705,39 +1759,46 @@
           <w:szCs w:val="28"/>
           <w:u w:val="single"/>
         </w:rPr>
-        <w:t xml:space="preserve">4) раздел 1: </w:t>
-      </w:r>
-      <w:r>
-        <w:rPr>
-          <w:i/>
-          <w:szCs w:val="28"/>
-          <w:u w:val="single"/>
-        </w:rPr>
-        <w:t xml:space="preserve">аналитический обзор </w:t>
-      </w:r>
-      <w:r>
-        <w:rPr>
-          <w:i/>
-          <w:szCs w:val="28"/>
-          <w:u w:val="single"/>
-        </w:rPr>
-        <w:t>литературы</w:t>
-      </w:r>
-      <w:r>
-        <w:rPr>
-          <w:i/>
-          <w:szCs w:val="28"/>
-          <w:u w:val="single"/>
-        </w:rPr>
-        <w:t xml:space="preserve"> и постановка задачи</w:t>
-      </w:r>
-      <w:r>
-        <w:rPr>
-          <w:i/>
-          <w:szCs w:val="28"/>
-          <w:u w:val="single"/>
-        </w:rPr>
-        <w:t xml:space="preserve">; </w:t>
+        <w:t xml:space="preserve">5) раздел 2: </w:t>
+      </w:r>
+      <w:r>
+        <w:rPr>
+          <w:i/>
+          <w:szCs w:val="28"/>
+          <w:u w:val="single"/>
+        </w:rPr>
+        <w:t xml:space="preserve">проектирование </w:t>
+      </w:r>
+      <w:r>
+        <w:rPr>
+          <w:i/>
+          <w:szCs w:val="28"/>
+          <w:u w:val="single"/>
+        </w:rPr>
+        <w:t>приложения</w:t>
+      </w:r>
+      <w:r>
+        <w:rPr>
+          <w:i/>
+          <w:u w:val="single"/>
+        </w:rPr>
+        <w:t>;</w:t>
+      </w:r>
+      <w:r>
+        <w:rPr>
+          <w:i/>
+          <w:u w:val="single"/>
+        </w:rPr>
+        <w:tab/>
+        <w:t xml:space="preserve">                     </w:t>
+      </w:r>
+      <w:r>
+        <w:rPr>
+          <w:i/>
+          <w:szCs w:val="28"/>
+          <w:u w:val="single"/>
+        </w:rPr>
+        <w:tab/>
       </w:r>
       <w:r>
         <w:rPr>
@@ -1779,15 +1840,28 @@
           <w:szCs w:val="28"/>
           <w:u w:val="single"/>
         </w:rPr>
-        <w:t xml:space="preserve">5) раздел 2: </w:t>
-      </w:r>
-      <w:r>
-        <w:rPr>
-          <w:i/>
-          <w:szCs w:val="28"/>
-          <w:u w:val="single"/>
-        </w:rPr>
-        <w:t xml:space="preserve">проектирование </w:t>
+        <w:t>6) раздел 3</w:t>
+      </w:r>
+      <w:r>
+        <w:rPr>
+          <w:i/>
+          <w:u w:val="single"/>
+        </w:rPr>
+        <w:t xml:space="preserve">: </w:t>
+      </w:r>
+      <w:r>
+        <w:rPr>
+          <w:i/>
+          <w:u w:val="single"/>
+        </w:rPr>
+        <w:t>р</w:t>
+      </w:r>
+      <w:r>
+        <w:rPr>
+          <w:i/>
+          <w:u w:val="single"/>
+        </w:rPr>
+        <w:t xml:space="preserve">азработка </w:t>
       </w:r>
       <w:r>
         <w:rPr>
@@ -1800,6 +1874,7 @@
       <w:r>
         <w:rPr>
           <w:i/>
+          <w:szCs w:val="28"/>
           <w:u w:val="single"/>
         </w:rPr>
         <w:t>;</w:t>
@@ -1807,42 +1882,77 @@
       <w:r>
         <w:rPr>
           <w:i/>
-          <w:u w:val="single"/>
-        </w:rPr>
-        <w:tab/>
-        <w:t xml:space="preserve">                     </w:t>
-      </w:r>
-      <w:r>
-        <w:rPr>
-          <w:i/>
-          <w:szCs w:val="28"/>
-          <w:u w:val="single"/>
-        </w:rPr>
-        <w:tab/>
-      </w:r>
-      <w:r>
-        <w:rPr>
-          <w:i/>
-          <w:szCs w:val="28"/>
-          <w:u w:val="single"/>
-        </w:rPr>
-        <w:tab/>
-      </w:r>
-      <w:r>
-        <w:rPr>
-          <w:i/>
-          <w:szCs w:val="28"/>
-          <w:u w:val="single"/>
-        </w:rPr>
-        <w:tab/>
-      </w:r>
-      <w:r>
-        <w:rPr>
-          <w:i/>
-          <w:szCs w:val="28"/>
-          <w:u w:val="single"/>
-        </w:rPr>
-        <w:tab/>
+          <w:szCs w:val="28"/>
+          <w:u w:val="single"/>
+        </w:rPr>
+        <w:tab/>
+      </w:r>
+      <w:r>
+        <w:rPr>
+          <w:i/>
+          <w:szCs w:val="28"/>
+          <w:u w:val="single"/>
+        </w:rPr>
+        <w:tab/>
+      </w:r>
+      <w:r>
+        <w:rPr>
+          <w:i/>
+          <w:szCs w:val="28"/>
+          <w:u w:val="single"/>
+        </w:rPr>
+        <w:tab/>
+      </w:r>
+      <w:r>
+        <w:rPr>
+          <w:i/>
+          <w:szCs w:val="28"/>
+          <w:u w:val="single"/>
+        </w:rPr>
+        <w:t xml:space="preserve"> </w:t>
+      </w:r>
+      <w:r>
+        <w:rPr>
+          <w:i/>
+          <w:u w:val="single"/>
+        </w:rPr>
+        <w:tab/>
+      </w:r>
+      <w:r>
+        <w:rPr>
+          <w:i/>
+          <w:u w:val="single"/>
+        </w:rPr>
+        <w:tab/>
+      </w:r>
+      <w:r>
+        <w:rPr>
+          <w:i/>
+          <w:u w:val="single"/>
+        </w:rPr>
+        <w:tab/>
+      </w:r>
+      <w:r>
+        <w:rPr>
+          <w:i/>
+          <w:u w:val="single"/>
+        </w:rPr>
+        <w:tab/>
+      </w:r>
+      <w:r>
+        <w:rPr>
+          <w:i/>
+          <w:u w:val="single"/>
+        </w:rPr>
+        <w:tab/>
+      </w:r>
+      <w:r>
+        <w:rPr>
+          <w:i/>
+          <w:szCs w:val="28"/>
+          <w:u w:val="single"/>
+        </w:rPr>
+        <w:t xml:space="preserve"> </w:t>
       </w:r>
     </w:p>
     <w:p>
@@ -1860,28 +1970,15 @@
           <w:szCs w:val="28"/>
           <w:u w:val="single"/>
         </w:rPr>
-        <w:t>6) раздел 3</w:t>
-      </w:r>
-      <w:r>
-        <w:rPr>
-          <w:i/>
-          <w:u w:val="single"/>
-        </w:rPr>
-        <w:t xml:space="preserve">: </w:t>
-      </w:r>
-      <w:r>
-        <w:rPr>
-          <w:i/>
-          <w:u w:val="single"/>
-        </w:rPr>
-        <w:t>р</w:t>
-      </w:r>
-      <w:r>
-        <w:rPr>
-          <w:i/>
-          <w:u w:val="single"/>
-        </w:rPr>
-        <w:t xml:space="preserve">азработка </w:t>
+        <w:t>7) раздел 4: тестирование</w:t>
+      </w:r>
+      <w:r>
+        <w:rPr>
+          <w:i/>
+          <w:szCs w:val="28"/>
+          <w:u w:val="single"/>
+        </w:rPr>
+        <w:t xml:space="preserve"> </w:t>
       </w:r>
       <w:r>
         <w:rPr>
@@ -1929,50 +2026,39 @@
           <w:szCs w:val="28"/>
           <w:u w:val="single"/>
         </w:rPr>
-        <w:t xml:space="preserve"> </w:t>
-      </w:r>
-      <w:r>
-        <w:rPr>
-          <w:i/>
-          <w:u w:val="single"/>
-        </w:rPr>
-        <w:tab/>
-      </w:r>
-      <w:r>
-        <w:rPr>
-          <w:i/>
-          <w:u w:val="single"/>
-        </w:rPr>
-        <w:tab/>
-      </w:r>
-      <w:r>
-        <w:rPr>
-          <w:i/>
-          <w:u w:val="single"/>
-        </w:rPr>
-        <w:tab/>
-      </w:r>
-      <w:r>
-        <w:rPr>
-          <w:i/>
-          <w:u w:val="single"/>
-        </w:rPr>
-        <w:tab/>
-      </w:r>
-      <w:r>
-        <w:rPr>
-          <w:i/>
-          <w:u w:val="single"/>
-        </w:rPr>
-        <w:tab/>
-      </w:r>
-      <w:r>
-        <w:rPr>
-          <w:i/>
-          <w:szCs w:val="28"/>
-          <w:u w:val="single"/>
-        </w:rPr>
-        <w:t xml:space="preserve"> </w:t>
+        <w:tab/>
+      </w:r>
+      <w:r>
+        <w:rPr>
+          <w:i/>
+          <w:szCs w:val="28"/>
+          <w:u w:val="single"/>
+        </w:rPr>
+        <w:tab/>
+      </w:r>
+      <w:r>
+        <w:rPr>
+          <w:i/>
+          <w:szCs w:val="28"/>
+          <w:u w:val="single"/>
+        </w:rPr>
+        <w:tab/>
+      </w:r>
+      <w:r>
+        <w:rPr>
+          <w:i/>
+          <w:szCs w:val="28"/>
+          <w:u w:val="single"/>
+        </w:rPr>
+        <w:tab/>
+      </w:r>
+      <w:r>
+        <w:rPr>
+          <w:i/>
+          <w:szCs w:val="28"/>
+          <w:u w:val="single"/>
+        </w:rPr>
+        <w:tab/>
       </w:r>
     </w:p>
     <w:p>
@@ -1990,23 +2076,55 @@
           <w:szCs w:val="28"/>
           <w:u w:val="single"/>
         </w:rPr>
-        <w:t>7) раздел 4: тестирование</w:t>
-      </w:r>
-      <w:r>
-        <w:rPr>
-          <w:i/>
-          <w:szCs w:val="28"/>
-          <w:u w:val="single"/>
-        </w:rPr>
-        <w:t xml:space="preserve"> </w:t>
-      </w:r>
-      <w:r>
-        <w:rPr>
-          <w:i/>
-          <w:szCs w:val="28"/>
-          <w:u w:val="single"/>
-        </w:rPr>
-        <w:t>приложения</w:t>
+        <w:t>8</w:t>
+      </w:r>
+      <w:r>
+        <w:rPr>
+          <w:i/>
+          <w:szCs w:val="28"/>
+          <w:u w:val="single"/>
+        </w:rPr>
+        <w:t xml:space="preserve">) раздел </w:t>
+      </w:r>
+      <w:r>
+        <w:rPr>
+          <w:i/>
+          <w:szCs w:val="28"/>
+          <w:u w:val="single"/>
+        </w:rPr>
+        <w:t>5</w:t>
+      </w:r>
+      <w:r>
+        <w:rPr>
+          <w:i/>
+          <w:szCs w:val="28"/>
+          <w:u w:val="single"/>
+        </w:rPr>
+        <w:t xml:space="preserve">: </w:t>
+      </w:r>
+      <w:r>
+        <w:rPr>
+          <w:i/>
+          <w:szCs w:val="28"/>
+          <w:u w:val="single"/>
+        </w:rPr>
+        <w:t>м</w:t>
+      </w:r>
+      <w:r>
+        <w:rPr>
+          <w:i/>
+          <w:szCs w:val="28"/>
+          <w:u w:val="single"/>
+        </w:rPr>
+        <w:t xml:space="preserve">етодика </w:t>
+      </w:r>
+      <w:r>
+        <w:rPr>
+          <w:i/>
+          <w:szCs w:val="28"/>
+          <w:u w:val="single"/>
+        </w:rPr>
+        <w:t>установки и использования</w:t>
       </w:r>
       <w:r>
         <w:rPr>
@@ -2015,22 +2133,6 @@
           <w:u w:val="single"/>
         </w:rPr>
         <w:t>;</w:t>
-      </w:r>
-      <w:r>
-        <w:rPr>
-          <w:i/>
-          <w:szCs w:val="28"/>
-          <w:u w:val="single"/>
-        </w:rPr>
-        <w:tab/>
-      </w:r>
-      <w:r>
-        <w:rPr>
-          <w:i/>
-          <w:szCs w:val="28"/>
-          <w:u w:val="single"/>
-        </w:rPr>
-        <w:tab/>
       </w:r>
       <w:r>
         <w:rPr>
@@ -2096,23 +2198,15 @@
           <w:szCs w:val="28"/>
           <w:u w:val="single"/>
         </w:rPr>
-        <w:t>8</w:t>
-      </w:r>
-      <w:r>
-        <w:rPr>
-          <w:i/>
-          <w:szCs w:val="28"/>
-          <w:u w:val="single"/>
-        </w:rPr>
-        <w:t xml:space="preserve">) раздел </w:t>
-      </w:r>
-      <w:r>
-        <w:rPr>
-          <w:i/>
-          <w:szCs w:val="28"/>
-          <w:u w:val="single"/>
-        </w:rPr>
-        <w:t>5</w:t>
+        <w:t>9</w:t>
+      </w:r>
+      <w:r>
+        <w:rPr>
+          <w:i/>
+          <w:szCs w:val="28"/>
+          <w:u w:val="single"/>
+        </w:rPr>
+        <w:t>) раздел 6</w:t>
       </w:r>
       <w:r>
         <w:rPr>
@@ -2128,23 +2222,7 @@
           <w:szCs w:val="28"/>
           <w:u w:val="single"/>
         </w:rPr>
-        <w:t>м</w:t>
-      </w:r>
-      <w:r>
-        <w:rPr>
-          <w:i/>
-          <w:szCs w:val="28"/>
-          <w:u w:val="single"/>
-        </w:rPr>
-        <w:t xml:space="preserve">етодика </w:t>
-      </w:r>
-      <w:r>
-        <w:rPr>
-          <w:i/>
-          <w:szCs w:val="28"/>
-          <w:u w:val="single"/>
-        </w:rPr>
-        <w:t>установки и использования</w:t>
+        <w:t>технико-экономическое обоснование проекта</w:t>
       </w:r>
       <w:r>
         <w:rPr>
@@ -2153,14 +2231,6 @@
           <w:u w:val="single"/>
         </w:rPr>
         <w:t>;</w:t>
-      </w:r>
-      <w:r>
-        <w:rPr>
-          <w:i/>
-          <w:szCs w:val="28"/>
-          <w:u w:val="single"/>
-        </w:rPr>
-        <w:tab/>
       </w:r>
       <w:r>
         <w:rPr>
@@ -2218,39 +2288,79 @@
           <w:szCs w:val="28"/>
           <w:u w:val="single"/>
         </w:rPr>
-        <w:t>9</w:t>
-      </w:r>
-      <w:r>
-        <w:rPr>
-          <w:i/>
-          <w:szCs w:val="28"/>
-          <w:u w:val="single"/>
-        </w:rPr>
-        <w:t>) раздел 6</w:t>
-      </w:r>
-      <w:r>
-        <w:rPr>
-          <w:i/>
-          <w:szCs w:val="28"/>
-          <w:u w:val="single"/>
-        </w:rPr>
-        <w:t xml:space="preserve">: </w:t>
-      </w:r>
-      <w:r>
-        <w:rPr>
-          <w:i/>
-          <w:szCs w:val="28"/>
-          <w:u w:val="single"/>
-        </w:rPr>
-        <w:t>технико-экономическое обоснование проекта</w:t>
-      </w:r>
-      <w:r>
-        <w:rPr>
-          <w:i/>
-          <w:szCs w:val="28"/>
-          <w:u w:val="single"/>
-        </w:rPr>
-        <w:t>;</w:t>
+        <w:t>1</w:t>
+      </w:r>
+      <w:r>
+        <w:rPr>
+          <w:i/>
+          <w:szCs w:val="28"/>
+          <w:u w:val="single"/>
+        </w:rPr>
+        <w:t>0</w:t>
+      </w:r>
+      <w:r>
+        <w:rPr>
+          <w:i/>
+          <w:szCs w:val="28"/>
+          <w:u w:val="single"/>
+        </w:rPr>
+        <w:t xml:space="preserve">) заключение; </w:t>
+      </w:r>
+      <w:r>
+        <w:rPr>
+          <w:i/>
+          <w:szCs w:val="28"/>
+          <w:u w:val="single"/>
+        </w:rPr>
+        <w:tab/>
+      </w:r>
+      <w:r>
+        <w:rPr>
+          <w:i/>
+          <w:szCs w:val="28"/>
+          <w:u w:val="single"/>
+        </w:rPr>
+        <w:tab/>
+      </w:r>
+      <w:r>
+        <w:rPr>
+          <w:i/>
+          <w:szCs w:val="28"/>
+          <w:u w:val="single"/>
+        </w:rPr>
+        <w:tab/>
+      </w:r>
+      <w:r>
+        <w:rPr>
+          <w:i/>
+          <w:szCs w:val="28"/>
+          <w:u w:val="single"/>
+        </w:rPr>
+        <w:tab/>
+      </w:r>
+      <w:r>
+        <w:rPr>
+          <w:i/>
+          <w:szCs w:val="28"/>
+          <w:u w:val="single"/>
+        </w:rPr>
+        <w:tab/>
+      </w:r>
+      <w:r>
+        <w:rPr>
+          <w:i/>
+          <w:szCs w:val="28"/>
+          <w:u w:val="single"/>
+        </w:rPr>
+        <w:tab/>
+      </w:r>
+      <w:r>
+        <w:rPr>
+          <w:i/>
+          <w:szCs w:val="28"/>
+          <w:u w:val="single"/>
+        </w:rPr>
+        <w:tab/>
       </w:r>
       <w:r>
         <w:rPr>
@@ -2316,47 +2426,15 @@
           <w:szCs w:val="28"/>
           <w:u w:val="single"/>
         </w:rPr>
-        <w:t>0</w:t>
-      </w:r>
-      <w:r>
-        <w:rPr>
-          <w:i/>
-          <w:szCs w:val="28"/>
-          <w:u w:val="single"/>
-        </w:rPr>
-        <w:t xml:space="preserve">) заключение; </w:t>
-      </w:r>
-      <w:r>
-        <w:rPr>
-          <w:i/>
-          <w:szCs w:val="28"/>
-          <w:u w:val="single"/>
-        </w:rPr>
-        <w:tab/>
-      </w:r>
-      <w:r>
-        <w:rPr>
-          <w:i/>
-          <w:szCs w:val="28"/>
-          <w:u w:val="single"/>
-        </w:rPr>
-        <w:tab/>
-      </w:r>
-      <w:r>
-        <w:rPr>
-          <w:i/>
-          <w:szCs w:val="28"/>
-          <w:u w:val="single"/>
-        </w:rPr>
-        <w:tab/>
-      </w:r>
-      <w:r>
-        <w:rPr>
-          <w:i/>
-          <w:szCs w:val="28"/>
-          <w:u w:val="single"/>
-        </w:rPr>
-        <w:tab/>
+        <w:t>1</w:t>
+      </w:r>
+      <w:r>
+        <w:rPr>
+          <w:i/>
+          <w:szCs w:val="28"/>
+          <w:u w:val="single"/>
+        </w:rPr>
+        <w:t>) список использованных источников;</w:t>
       </w:r>
       <w:r>
         <w:rPr>
@@ -2446,15 +2524,23 @@
           <w:szCs w:val="28"/>
           <w:u w:val="single"/>
         </w:rPr>
-        <w:t>1</w:t>
-      </w:r>
-      <w:r>
-        <w:rPr>
-          <w:i/>
-          <w:szCs w:val="28"/>
-          <w:u w:val="single"/>
-        </w:rPr>
-        <w:t>) список использованных источников;</w:t>
+        <w:t>2</w:t>
+      </w:r>
+      <w:r>
+        <w:rPr>
+          <w:i/>
+          <w:szCs w:val="28"/>
+          <w:u w:val="single"/>
+        </w:rPr>
+        <w:t>) приложения и графическая часть</w:t>
+      </w:r>
+      <w:r>
+        <w:rPr>
+          <w:i/>
+          <w:szCs w:val="28"/>
+          <w:u w:val="single"/>
+        </w:rPr>
+        <w:t>.</w:t>
       </w:r>
       <w:r>
         <w:rPr>
@@ -2525,99 +2611,16 @@
       <w:pPr>
         <w:ind w:firstLine="0"/>
         <w:rPr>
-          <w:i/>
-          <w:szCs w:val="28"/>
-          <w:u w:val="single"/>
-        </w:rPr>
-      </w:pPr>
-      <w:r>
-        <w:rPr>
-          <w:i/>
-          <w:szCs w:val="28"/>
-          <w:u w:val="single"/>
-        </w:rPr>
-        <w:t>1</w:t>
-      </w:r>
-      <w:r>
-        <w:rPr>
-          <w:i/>
-          <w:szCs w:val="28"/>
-          <w:u w:val="single"/>
-        </w:rPr>
-        <w:t>2</w:t>
-      </w:r>
-      <w:r>
-        <w:rPr>
-          <w:i/>
-          <w:szCs w:val="28"/>
-          <w:u w:val="single"/>
-        </w:rPr>
-        <w:t>) приложения и графическая часть;</w:t>
-      </w:r>
-      <w:r>
-        <w:rPr>
-          <w:i/>
-          <w:szCs w:val="28"/>
-          <w:u w:val="single"/>
-        </w:rPr>
-        <w:tab/>
-      </w:r>
-      <w:r>
-        <w:rPr>
-          <w:i/>
-          <w:szCs w:val="28"/>
-          <w:u w:val="single"/>
-        </w:rPr>
-        <w:tab/>
-      </w:r>
-      <w:r>
-        <w:rPr>
-          <w:i/>
-          <w:szCs w:val="28"/>
-          <w:u w:val="single"/>
-        </w:rPr>
-        <w:tab/>
-      </w:r>
-      <w:r>
-        <w:rPr>
-          <w:i/>
-          <w:szCs w:val="28"/>
-          <w:u w:val="single"/>
-        </w:rPr>
-        <w:tab/>
-      </w:r>
-      <w:r>
-        <w:rPr>
-          <w:i/>
-          <w:szCs w:val="28"/>
-          <w:u w:val="single"/>
-        </w:rPr>
-        <w:tab/>
-      </w:r>
-      <w:r>
-        <w:rPr>
-          <w:i/>
-          <w:szCs w:val="28"/>
-          <w:u w:val="single"/>
-        </w:rPr>
-        <w:tab/>
-      </w:r>
-      <w:r>
-        <w:rPr>
-          <w:i/>
-          <w:szCs w:val="28"/>
-          <w:u w:val="single"/>
-        </w:rPr>
-        <w:tab/>
-      </w:r>
-      <w:r>
-        <w:rPr>
-          <w:i/>
-          <w:szCs w:val="28"/>
-          <w:u w:val="single"/>
-        </w:rPr>
-        <w:tab/>
-      </w:r>
+          <w:spacing w:val="-4"/>
+        </w:rPr>
+        <w:sectPr>
+          <w:pgSz w:w="11906" w:h="16838" w:code="9"/>
+          <w:pgMar w:top="568" w:right="567" w:bottom="567" w:left="1304" w:header="510" w:footer="170" w:gutter="0"/>
+          <w:pgNumType w:start="8"/>
+          <w:cols w:space="708"/>
+          <w:docGrid w:linePitch="381"/>
+        </w:sectPr>
+      </w:pPr>
     </w:p>
     <w:p>
       <w:pPr>
@@ -2662,42 +2665,14 @@
           <w:i/>
           <w:u w:val="single"/>
         </w:rPr>
-        <w:t xml:space="preserve">1) </w:t>
-      </w:r>
-      <w:r>
-        <w:rPr>
-          <w:i/>
-          <w:u w:val="single"/>
-        </w:rPr>
-        <w:t>с</w:t>
-      </w:r>
-      <w:r>
-        <w:rPr>
-          <w:i/>
-          <w:u w:val="single"/>
-        </w:rPr>
-        <w:t>криншот</w:t>
-      </w:r>
-      <w:r>
-        <w:rPr>
-          <w:i/>
-          <w:u w:val="single"/>
-        </w:rPr>
-        <w:t>ы</w:t>
-      </w:r>
-      <w:r>
-        <w:rPr>
-          <w:i/>
-          <w:u w:val="single"/>
-        </w:rPr>
-        <w:t xml:space="preserve"> </w:t>
-      </w:r>
-      <w:r>
-        <w:rPr>
-          <w:i/>
-          <w:u w:val="single"/>
-        </w:rPr>
-        <w:t>работы программы</w:t>
+        <w:t>1)</w:t>
+      </w:r>
+      <w:r>
+        <w:rPr>
+          <w:i/>
+          <w:u w:val="single"/>
+        </w:rPr>
+        <w:t xml:space="preserve"> диаграмма последовательности</w:t>
       </w:r>
       <w:r>
         <w:rPr>
@@ -2940,15 +2915,15 @@
           <w:szCs w:val="24"/>
           <w:u w:val="single"/>
         </w:rPr>
-        <w:t>структура</w:t>
-      </w:r>
-      <w:r>
-        <w:rPr>
-          <w:i/>
-          <w:szCs w:val="24"/>
-          <w:u w:val="single"/>
-        </w:rPr>
-        <w:t xml:space="preserve"> базы данных</w:t>
+        <w:t>схема</w:t>
+      </w:r>
+      <w:r>
+        <w:rPr>
+          <w:i/>
+          <w:szCs w:val="24"/>
+          <w:u w:val="single"/>
+        </w:rPr>
+        <w:t xml:space="preserve"> баз данных</w:t>
       </w:r>
       <w:r>
         <w:rPr>
@@ -2957,6 +2932,14 @@
           <w:u w:val="single"/>
         </w:rPr>
         <w:t>;</w:t>
+      </w:r>
+      <w:r>
+        <w:rPr>
+          <w:i/>
+          <w:szCs w:val="24"/>
+          <w:u w:val="single"/>
+        </w:rPr>
+        <w:tab/>
       </w:r>
       <w:r>
         <w:rPr>
@@ -3088,6 +3071,202 @@
         </w:rPr>
         <w:tab/>
       </w:r>
+      <w:r>
+        <w:rPr>
+          <w:i/>
+          <w:szCs w:val="24"/>
+          <w:u w:val="single"/>
+        </w:rPr>
+        <w:tab/>
+      </w:r>
+      <w:r>
+        <w:rPr>
+          <w:i/>
+          <w:szCs w:val="24"/>
+          <w:u w:val="single"/>
+        </w:rPr>
+        <w:tab/>
+      </w:r>
+      <w:r>
+        <w:rPr>
+          <w:i/>
+          <w:szCs w:val="24"/>
+          <w:u w:val="single"/>
+        </w:rPr>
+        <w:tab/>
+      </w:r>
+      <w:r>
+        <w:rPr>
+          <w:i/>
+          <w:szCs w:val="24"/>
+          <w:u w:val="single"/>
+        </w:rPr>
+        <w:tab/>
+      </w:r>
+      <w:r>
+        <w:rPr>
+          <w:i/>
+          <w:szCs w:val="24"/>
+          <w:u w:val="single"/>
+        </w:rPr>
+        <w:tab/>
+      </w:r>
+      <w:r>
+        <w:rPr>
+          <w:i/>
+          <w:szCs w:val="24"/>
+          <w:u w:val="single"/>
+        </w:rPr>
+        <w:tab/>
+      </w:r>
+      <w:r>
+        <w:rPr>
+          <w:i/>
+          <w:szCs w:val="24"/>
+          <w:u w:val="single"/>
+        </w:rPr>
+        <w:tab/>
+      </w:r>
+      <w:r>
+        <w:rPr>
+          <w:i/>
+          <w:szCs w:val="24"/>
+          <w:u w:val="single"/>
+        </w:rPr>
+        <w:tab/>
+      </w:r>
+      <w:r>
+        <w:rPr>
+          <w:i/>
+          <w:szCs w:val="24"/>
+          <w:u w:val="single"/>
+        </w:rPr>
+        <w:tab/>
+      </w:r>
+    </w:p>
+    <w:p>
+      <w:pPr>
+        <w:ind w:firstLine="0"/>
+        <w:rPr>
+          <w:i/>
+          <w:szCs w:val="24"/>
+          <w:u w:val="single"/>
+        </w:rPr>
+      </w:pPr>
+      <w:r>
+        <w:rPr>
+          <w:i/>
+          <w:szCs w:val="24"/>
+          <w:u w:val="single"/>
+        </w:rPr>
+        <w:t>5</w:t>
+      </w:r>
+      <w:r>
+        <w:rPr>
+          <w:i/>
+          <w:szCs w:val="24"/>
+          <w:u w:val="single"/>
+        </w:rPr>
+        <w:t xml:space="preserve">) </w:t>
+      </w:r>
+      <w:r>
+        <w:rPr>
+          <w:i/>
+          <w:szCs w:val="24"/>
+          <w:u w:val="single"/>
+        </w:rPr>
+        <w:t>схема алгоритма расчета стоимости</w:t>
+      </w:r>
+      <w:r>
+        <w:rPr>
+          <w:i/>
+          <w:szCs w:val="24"/>
+          <w:u w:val="single"/>
+        </w:rPr>
+        <w:t>;</w:t>
+      </w:r>
+      <w:r>
+        <w:rPr>
+          <w:i/>
+          <w:szCs w:val="24"/>
+          <w:u w:val="single"/>
+        </w:rPr>
+        <w:tab/>
+      </w:r>
+      <w:r>
+        <w:rPr>
+          <w:i/>
+          <w:szCs w:val="24"/>
+          <w:u w:val="single"/>
+        </w:rPr>
+        <w:tab/>
+      </w:r>
+      <w:r>
+        <w:rPr>
+          <w:i/>
+          <w:szCs w:val="24"/>
+          <w:u w:val="single"/>
+        </w:rPr>
+        <w:tab/>
+      </w:r>
+      <w:r>
+        <w:rPr>
+          <w:i/>
+          <w:szCs w:val="24"/>
+          <w:u w:val="single"/>
+        </w:rPr>
+        <w:tab/>
+      </w:r>
+      <w:r>
+        <w:rPr>
+          <w:i/>
+          <w:szCs w:val="24"/>
+          <w:u w:val="single"/>
+        </w:rPr>
+        <w:tab/>
+      </w:r>
+      <w:r>
+        <w:rPr>
+          <w:i/>
+          <w:szCs w:val="24"/>
+          <w:u w:val="single"/>
+        </w:rPr>
+        <w:tab/>
+      </w:r>
+      <w:r>
+        <w:rPr>
+          <w:i/>
+          <w:szCs w:val="24"/>
+          <w:u w:val="single"/>
+        </w:rPr>
+        <w:tab/>
+      </w:r>
+    </w:p>
+    <w:p>
+      <w:pPr>
+        <w:ind w:firstLine="0"/>
+        <w:rPr>
+          <w:i/>
+          <w:szCs w:val="24"/>
+          <w:u w:val="single"/>
+        </w:rPr>
+      </w:pPr>
+      <w:r>
+        <w:rPr>
+          <w:i/>
+          <w:szCs w:val="24"/>
+          <w:u w:val="single"/>
+        </w:rPr>
+        <w:t xml:space="preserve">6) архитектура </w:t>
+      </w:r>
+      <w:r>
+        <w:rPr>
+          <w:i/>
+          <w:szCs w:val="24"/>
+          <w:u w:val="single"/>
+        </w:rPr>
+        <w:t>программы</w:t>
+      </w:r>
       <w:bookmarkStart w:id="0" w:name="_GoBack"/>
       <w:bookmarkEnd w:id="0"/>
       <w:r>
@@ -3096,106 +3275,23 @@
           <w:szCs w:val="24"/>
           <w:u w:val="single"/>
         </w:rPr>
-        <w:tab/>
-      </w:r>
-      <w:r>
-        <w:rPr>
-          <w:i/>
-          <w:szCs w:val="24"/>
-          <w:u w:val="single"/>
-        </w:rPr>
-        <w:tab/>
-      </w:r>
-      <w:r>
-        <w:rPr>
-          <w:i/>
-          <w:szCs w:val="24"/>
-          <w:u w:val="single"/>
-        </w:rPr>
-        <w:tab/>
-      </w:r>
-      <w:r>
-        <w:rPr>
-          <w:i/>
-          <w:szCs w:val="24"/>
-          <w:u w:val="single"/>
-        </w:rPr>
-        <w:tab/>
-      </w:r>
-      <w:r>
-        <w:rPr>
-          <w:i/>
-          <w:szCs w:val="24"/>
-          <w:u w:val="single"/>
-        </w:rPr>
-        <w:tab/>
-      </w:r>
-      <w:r>
-        <w:rPr>
-          <w:i/>
-          <w:szCs w:val="24"/>
-          <w:u w:val="single"/>
-        </w:rPr>
-        <w:tab/>
-      </w:r>
-      <w:r>
-        <w:rPr>
-          <w:i/>
-          <w:szCs w:val="24"/>
-          <w:u w:val="single"/>
-        </w:rPr>
-        <w:tab/>
-      </w:r>
-      <w:r>
-        <w:rPr>
-          <w:i/>
-          <w:szCs w:val="24"/>
-          <w:u w:val="single"/>
-        </w:rPr>
-        <w:tab/>
-      </w:r>
-      <w:r>
-        <w:rPr>
-          <w:i/>
-          <w:szCs w:val="24"/>
-          <w:u w:val="single"/>
-        </w:rPr>
-        <w:tab/>
-      </w:r>
-    </w:p>
-    <w:p>
-      <w:pPr>
-        <w:ind w:firstLine="0"/>
-        <w:rPr>
-          <w:i/>
-          <w:szCs w:val="24"/>
-          <w:u w:val="single"/>
-        </w:rPr>
-      </w:pPr>
-      <w:r>
-        <w:rPr>
-          <w:i/>
-          <w:szCs w:val="24"/>
-          <w:u w:val="single"/>
-          <w:lang w:val="en-US"/>
-        </w:rPr>
-        <w:t>5</w:t>
-      </w:r>
-      <w:r>
-        <w:rPr>
-          <w:i/>
-          <w:szCs w:val="24"/>
-          <w:u w:val="single"/>
-        </w:rPr>
-        <w:t>) схема архитектуры приложения</w:t>
-      </w:r>
-      <w:r>
-        <w:rPr>
-          <w:i/>
-          <w:szCs w:val="24"/>
-          <w:u w:val="single"/>
-        </w:rPr>
-        <w:t>;</w:t>
+        <w:t>.</w:t>
+      </w:r>
+      <w:r>
+        <w:rPr>
+          <w:i/>
+          <w:szCs w:val="24"/>
+          <w:u w:val="single"/>
+        </w:rPr>
+        <w:tab/>
+      </w:r>
+      <w:r>
+        <w:rPr>
+          <w:i/>
+          <w:szCs w:val="24"/>
+          <w:u w:val="single"/>
+        </w:rPr>
+        <w:tab/>
       </w:r>
       <w:r>
         <w:rPr>
@@ -3314,7 +3410,7 @@
       </w:tblPr>
       <w:tblGrid>
         <w:gridCol w:w="5330"/>
-        <w:gridCol w:w="4689"/>
+        <w:gridCol w:w="4688"/>
       </w:tblGrid>
       <w:tr>
         <w:trPr>
@@ -3481,16 +3577,8 @@
               <w:rPr>
                 <w:i/>
               </w:rPr>
-              <w:t xml:space="preserve">А.И. </w:t>
-            </w:r>
-            <w:proofErr w:type="spellStart"/>
-            <w:r>
-              <w:rPr>
-                <w:i/>
-              </w:rPr>
-              <w:t>Евлаш</w:t>
-            </w:r>
-            <w:proofErr w:type="spellEnd"/>
+              <w:t>Соболевский А.С.</w:t>
+            </w:r>
             <w:r>
               <w:rPr>
                 <w:i/>
@@ -3709,7 +3797,7 @@
       </w:tblPr>
       <w:tblGrid>
         <w:gridCol w:w="364"/>
-        <w:gridCol w:w="5976"/>
+        <w:gridCol w:w="5975"/>
         <w:gridCol w:w="1974"/>
         <w:gridCol w:w="1705"/>
       </w:tblGrid>
@@ -5276,7 +5364,7 @@
     </w:p>
     <w:sectPr>
       <w:pgSz w:w="11906" w:h="16838" w:code="9"/>
-      <w:pgMar w:top="568" w:right="567" w:bottom="567" w:left="1304" w:header="510" w:footer="170" w:gutter="0"/>
+      <w:pgMar w:top="562" w:right="1310" w:bottom="562" w:left="562" w:header="504" w:footer="173" w:gutter="0"/>
       <w:pgNumType w:start="8"/>
       <w:cols w:space="708"/>
       <w:docGrid w:linePitch="381"/>
@@ -6708,7 +6796,7 @@
 </file>
 
 <file path=customXml/itemProps1.xml><?xml version="1.0" encoding="utf-8"?>
-<ds:datastoreItem xmlns:ds="http://schemas.openxmlformats.org/officeDocument/2006/customXml" ds:itemID="{F2DFC8DC-51D7-448E-BA11-70340C86AC67}">
+<ds:datastoreItem xmlns:ds="http://schemas.openxmlformats.org/officeDocument/2006/customXml" ds:itemID="{CCDA15A8-4AB8-49FF-9647-730CD4BB4E15}">
   <ds:schemaRefs>
     <ds:schemaRef ds:uri="http://schemas.openxmlformats.org/officeDocument/2006/bibliography"/>
   </ds:schemaRefs>

</xml_diff>